<commit_message>
Removed sensitive data from local.settings.json - Chat History
</commit_message>
<xml_diff>
--- a/רשימת Features לקראת חלוקת עבודה.docx
+++ b/רשימת Features לקראת חלוקת עבודה.docx
@@ -1,6 +1,6 @@
 
 <file path=word/document.xml><?xml version="1.0" encoding="utf-8"?>
-<w:document xmlns:wpc="http://schemas.microsoft.com/office/word/2010/wordprocessingCanvas" xmlns:cx="http://schemas.microsoft.com/office/drawing/2014/chartex" xmlns:cx1="http://schemas.microsoft.com/office/drawing/2015/9/8/chartex" xmlns:cx2="http://schemas.microsoft.com/office/drawing/2015/10/21/chartex" xmlns:cx3="http://schemas.microsoft.com/office/drawing/2016/5/9/chartex" xmlns:cx4="http://schemas.microsoft.com/office/drawing/2016/5/10/chartex" xmlns:cx5="http://schemas.microsoft.com/office/drawing/2016/5/11/chartex" xmlns:cx6="http://schemas.microsoft.com/office/drawing/2016/5/12/chartex" xmlns:cx7="http://schemas.microsoft.com/office/drawing/2016/5/13/chartex" xmlns:cx8="http://schemas.microsoft.com/office/drawing/2016/5/14/chartex" xmlns:mc="http://schemas.openxmlformats.org/markup-compatibility/2006" xmlns:aink="http://schemas.microsoft.com/office/drawing/2016/ink" xmlns:am3d="http://schemas.microsoft.com/office/drawing/2017/model3d" xmlns:o="urn:schemas-microsoft-com:office:office" xmlns:oel="http://schemas.microsoft.com/office/2019/extlst" xmlns:r="http://schemas.openxmlformats.org/officeDocument/2006/relationships" xmlns:m="http://schemas.openxmlformats.org/officeDocument/2006/math" xmlns:v="urn:schemas-microsoft-com:vml" xmlns:wp14="http://schemas.microsoft.com/office/word/2010/wordprocessingDrawing" xmlns:wp="http://schemas.openxmlformats.org/drawingml/2006/wordprocessingDrawing" xmlns:w10="urn:schemas-microsoft-com:office:word" xmlns:w="http://schemas.openxmlformats.org/wordprocessingml/2006/main" xmlns:w14="http://schemas.microsoft.com/office/word/2010/wordml" xmlns:w15="http://schemas.microsoft.com/office/word/2012/wordml" xmlns:w16cex="http://schemas.microsoft.com/office/word/2018/wordml/cex" xmlns:w16cid="http://schemas.microsoft.com/office/word/2016/wordml/cid" xmlns:w16="http://schemas.microsoft.com/office/word/2018/wordml" xmlns:w16du="http://schemas.microsoft.com/office/word/2023/wordml/word16du" xmlns:w16sdtdh="http://schemas.microsoft.com/office/word/2020/wordml/sdtdatahash" xmlns:w16se="http://schemas.microsoft.com/office/word/2015/wordml/symex" xmlns:wpg="http://schemas.microsoft.com/office/word/2010/wordprocessingGroup" xmlns:wpi="http://schemas.microsoft.com/office/word/2010/wordprocessingInk" xmlns:wne="http://schemas.microsoft.com/office/word/2006/wordml" xmlns:wps="http://schemas.microsoft.com/office/word/2010/wordprocessingShape" mc:Ignorable="w14 w15 w16se w16cid w16 w16cex w16sdtdh w16du wp14">
+<w:document xmlns:wpc="http://schemas.microsoft.com/office/word/2010/wordprocessingCanvas" xmlns:cx="http://schemas.microsoft.com/office/drawing/2014/chartex" xmlns:mc="http://schemas.openxmlformats.org/markup-compatibility/2006" xmlns:o="urn:schemas-microsoft-com:office:office" xmlns:r="http://schemas.openxmlformats.org/officeDocument/2006/relationships" xmlns:m="http://schemas.openxmlformats.org/officeDocument/2006/math" xmlns:v="urn:schemas-microsoft-com:vml" xmlns:wp14="http://schemas.microsoft.com/office/word/2010/wordprocessingDrawing" xmlns:wp="http://schemas.openxmlformats.org/drawingml/2006/wordprocessingDrawing" xmlns:w10="urn:schemas-microsoft-com:office:word" xmlns:w="http://schemas.openxmlformats.org/wordprocessingml/2006/main" xmlns:w14="http://schemas.microsoft.com/office/word/2010/wordml" xmlns:w15="http://schemas.microsoft.com/office/word/2012/wordml" xmlns:w16se="http://schemas.microsoft.com/office/word/2015/wordml/symex" xmlns:wpg="http://schemas.microsoft.com/office/word/2010/wordprocessingGroup" xmlns:wpi="http://schemas.microsoft.com/office/word/2010/wordprocessingInk" xmlns:wne="http://schemas.microsoft.com/office/word/2006/wordml" xmlns:wps="http://schemas.microsoft.com/office/word/2010/wordprocessingShape" mc:Ignorable="w14 w15 w16se wp14">
   <w:body>
     <w:p>
       <w:pPr>
@@ -43,7 +43,7 @@
     </w:p>
     <w:p>
       <w:pPr>
-        <w:pStyle w:val="ListParagraph"/>
+        <w:pStyle w:val="a9"/>
         <w:numPr>
           <w:ilvl w:val="0"/>
           <w:numId w:val="2"/>
@@ -162,7 +162,7 @@
     </w:p>
     <w:p>
       <w:pPr>
-        <w:pStyle w:val="ListParagraph"/>
+        <w:pStyle w:val="a9"/>
         <w:jc w:val="both"/>
         <w:rPr>
           <w:sz w:val="20"/>
@@ -255,7 +255,7 @@
     </w:p>
     <w:p>
       <w:pPr>
-        <w:pStyle w:val="ListParagraph"/>
+        <w:pStyle w:val="a9"/>
         <w:numPr>
           <w:ilvl w:val="0"/>
           <w:numId w:val="2"/>
@@ -278,7 +278,7 @@
     </w:p>
     <w:p>
       <w:pPr>
-        <w:pStyle w:val="ListParagraph"/>
+        <w:pStyle w:val="a9"/>
         <w:numPr>
           <w:ilvl w:val="1"/>
           <w:numId w:val="2"/>
@@ -376,7 +376,7 @@
     </w:p>
     <w:p>
       <w:pPr>
-        <w:pStyle w:val="ListParagraph"/>
+        <w:pStyle w:val="a9"/>
         <w:numPr>
           <w:ilvl w:val="1"/>
           <w:numId w:val="2"/>
@@ -406,10 +406,50 @@
           <w:highlight w:val="lightGray"/>
           <w:rtl/>
         </w:rPr>
-        <w:t xml:space="preserve"> התפריט הזה ניתן לגישה דרך התפריט הראשי של המשתמש ע"י כפתור. וגם ע"י התפריט של המסך הראשוני של שיוך לבר. בתפריט עצמו, שיחה עם משתמש אחר תיוצג על ידי ההודעה האחרונה ביניהם. אם ההודעה לא נקראה, היא תופיעה בצבע בולט יותר (</w:t>
-      </w:r>
-      <w:r>
-        <w:rPr>
+        <w:t xml:space="preserve"> התפריט הזה ניתן לגישה דרך התפריט הראשי של המשתמש ע"י כפתור. וגם ע"י התפריט של המסך הראשוני של שיוך לבר. בתפריט עצמו, שיחה עם משתמש אחר תיוצג על ידי ההודעה האחרונה ביניהם. </w:t>
+      </w:r>
+      <w:r>
+        <w:rPr>
+          <w:rFonts w:hint="cs"/>
+          <w:b/>
+          <w:bCs/>
+          <w:sz w:val="20"/>
+          <w:szCs w:val="20"/>
+          <w:highlight w:val="lightGray"/>
+          <w:rtl/>
+        </w:rPr>
+        <w:t xml:space="preserve">אם ההודעה לא נקראה, היא </w:t>
+      </w:r>
+      <w:proofErr w:type="spellStart"/>
+      <w:r>
+        <w:rPr>
+          <w:rFonts w:hint="cs"/>
+          <w:b/>
+          <w:bCs/>
+          <w:sz w:val="20"/>
+          <w:szCs w:val="20"/>
+          <w:highlight w:val="lightGray"/>
+          <w:rtl/>
+        </w:rPr>
+        <w:t>תופיעה</w:t>
+      </w:r>
+      <w:proofErr w:type="spellEnd"/>
+      <w:r>
+        <w:rPr>
+          <w:rFonts w:hint="cs"/>
+          <w:b/>
+          <w:bCs/>
+          <w:sz w:val="20"/>
+          <w:szCs w:val="20"/>
+          <w:highlight w:val="lightGray"/>
+          <w:rtl/>
+        </w:rPr>
+        <w:t xml:space="preserve"> בצבע בולט יותר (</w:t>
+      </w:r>
+      <w:r>
+        <w:rPr>
+          <w:b/>
+          <w:bCs/>
           <w:sz w:val="20"/>
           <w:szCs w:val="20"/>
           <w:highlight w:val="lightGray"/>
@@ -419,31 +459,85 @@
       <w:r>
         <w:rPr>
           <w:rFonts w:hint="cs"/>
+          <w:b/>
+          <w:bCs/>
           <w:sz w:val="20"/>
           <w:szCs w:val="20"/>
           <w:highlight w:val="lightGray"/>
           <w:rtl/>
         </w:rPr>
         <w:t>).</w:t>
+      </w:r>
+      <w:r>
+        <w:rPr>
+          <w:b/>
+          <w:bCs/>
+          <w:sz w:val="20"/>
+          <w:szCs w:val="20"/>
+          <w:highlight w:val="lightGray"/>
+        </w:rPr>
+        <w:t xml:space="preserve"> </w:t>
+      </w:r>
+      <w:r>
+        <w:rPr>
+          <w:rFonts w:hint="cs"/>
+          <w:b/>
+          <w:bCs/>
+          <w:sz w:val="20"/>
+          <w:szCs w:val="20"/>
+          <w:highlight w:val="lightGray"/>
+          <w:rtl/>
+        </w:rPr>
+        <w:t xml:space="preserve">לעשות </w:t>
+      </w:r>
+      <w:proofErr w:type="spellStart"/>
+      <w:r>
+        <w:rPr>
+          <w:rFonts w:hint="cs"/>
+          <w:b/>
+          <w:bCs/>
+          <w:sz w:val="20"/>
+          <w:szCs w:val="20"/>
+          <w:highlight w:val="lightGray"/>
+          <w:rtl/>
+        </w:rPr>
+        <w:t>סקרול</w:t>
+      </w:r>
+      <w:proofErr w:type="spellEnd"/>
+      <w:r>
+        <w:rPr>
+          <w:rFonts w:hint="cs"/>
+          <w:b/>
+          <w:bCs/>
+          <w:sz w:val="20"/>
+          <w:szCs w:val="20"/>
+          <w:highlight w:val="lightGray"/>
+          <w:rtl/>
+        </w:rPr>
+        <w:t xml:space="preserve"> בצ'אט.</w:t>
       </w:r>
     </w:p>
     <w:p>
       <w:pPr>
-        <w:pStyle w:val="ListParagraph"/>
+        <w:pStyle w:val="a9"/>
         <w:numPr>
           <w:ilvl w:val="1"/>
           <w:numId w:val="2"/>
         </w:numPr>
         <w:jc w:val="both"/>
         <w:rPr>
-          <w:sz w:val="20"/>
-          <w:szCs w:val="20"/>
-          <w:highlight w:val="lightGray"/>
-        </w:rPr>
-      </w:pPr>
-      <w:r>
-        <w:rPr>
-          <w:rFonts w:hint="cs"/>
+          <w:b/>
+          <w:bCs/>
+          <w:sz w:val="20"/>
+          <w:szCs w:val="20"/>
+          <w:highlight w:val="lightGray"/>
+        </w:rPr>
+      </w:pPr>
+      <w:r>
+        <w:rPr>
+          <w:rFonts w:hint="cs"/>
+          <w:b/>
+          <w:bCs/>
           <w:sz w:val="20"/>
           <w:szCs w:val="20"/>
           <w:highlight w:val="lightGray"/>
@@ -453,6 +547,8 @@
       </w:r>
       <w:r>
         <w:rPr>
+          <w:b/>
+          <w:bCs/>
           <w:sz w:val="20"/>
           <w:szCs w:val="20"/>
           <w:highlight w:val="lightGray"/>
@@ -462,6 +558,8 @@
       <w:r>
         <w:rPr>
           <w:rFonts w:hint="cs"/>
+          <w:b/>
+          <w:bCs/>
           <w:sz w:val="20"/>
           <w:szCs w:val="20"/>
           <w:highlight w:val="lightGray"/>
@@ -472,6 +570,8 @@
       <w:r>
         <w:rPr>
           <w:rFonts w:hint="cs"/>
+          <w:b/>
+          <w:bCs/>
           <w:sz w:val="20"/>
           <w:szCs w:val="20"/>
           <w:highlight w:val="lightGray"/>
@@ -482,7 +582,7 @@
     </w:p>
     <w:p>
       <w:pPr>
-        <w:pStyle w:val="ListParagraph"/>
+        <w:pStyle w:val="a9"/>
         <w:numPr>
           <w:ilvl w:val="1"/>
           <w:numId w:val="2"/>
@@ -502,26 +602,42 @@
           <w:highlight w:val="lightGray"/>
           <w:rtl/>
         </w:rPr>
-        <w:t xml:space="preserve">אם משתמש כבר דיבר עם משתמש אחר בעבר, ואז רוצה לפתוח איתו צ'אט שוב דרך התפריט של הבר, בפתיחת הצ'אט יופיעו הודעות העבר ביניהם. </w:t>
+        <w:t>אם משתמש כבר דיבר עם משתמש א</w:t>
+      </w:r>
+      <w:bookmarkStart w:id="0" w:name="_GoBack"/>
+      <w:bookmarkEnd w:id="0"/>
+      <w:r>
+        <w:rPr>
+          <w:rFonts w:hint="cs"/>
+          <w:sz w:val="20"/>
+          <w:szCs w:val="20"/>
+          <w:highlight w:val="lightGray"/>
+          <w:rtl/>
+        </w:rPr>
+        <w:t xml:space="preserve">חר בעבר, ואז רוצה לפתוח איתו צ'אט שוב דרך התפריט של הבר, בפתיחת הצ'אט יופיעו הודעות העבר ביניהם. </w:t>
       </w:r>
     </w:p>
     <w:p>
       <w:pPr>
-        <w:pStyle w:val="ListParagraph"/>
+        <w:pStyle w:val="a9"/>
         <w:numPr>
           <w:ilvl w:val="1"/>
           <w:numId w:val="2"/>
         </w:numPr>
         <w:jc w:val="both"/>
         <w:rPr>
-          <w:sz w:val="20"/>
-          <w:szCs w:val="20"/>
-          <w:highlight w:val="lightGray"/>
-        </w:rPr>
-      </w:pPr>
-      <w:r>
-        <w:rPr>
-          <w:rFonts w:hint="cs"/>
+          <w:b/>
+          <w:bCs/>
+          <w:sz w:val="20"/>
+          <w:szCs w:val="20"/>
+          <w:highlight w:val="lightGray"/>
+        </w:rPr>
+      </w:pPr>
+      <w:r>
+        <w:rPr>
+          <w:rFonts w:hint="cs"/>
+          <w:b/>
+          <w:bCs/>
           <w:sz w:val="20"/>
           <w:szCs w:val="20"/>
           <w:highlight w:val="lightGray"/>
@@ -532,7 +648,7 @@
     </w:p>
     <w:p>
       <w:pPr>
-        <w:pStyle w:val="ListParagraph"/>
+        <w:pStyle w:val="a9"/>
         <w:numPr>
           <w:ilvl w:val="0"/>
           <w:numId w:val="2"/>
@@ -557,7 +673,7 @@
     </w:p>
     <w:p>
       <w:pPr>
-        <w:pStyle w:val="ListParagraph"/>
+        <w:pStyle w:val="a9"/>
         <w:numPr>
           <w:ilvl w:val="1"/>
           <w:numId w:val="2"/>
@@ -601,7 +717,7 @@
     </w:p>
     <w:p>
       <w:pPr>
-        <w:pStyle w:val="ListParagraph"/>
+        <w:pStyle w:val="a9"/>
         <w:numPr>
           <w:ilvl w:val="1"/>
           <w:numId w:val="2"/>
@@ -718,46 +834,30 @@
           <w:highlight w:val="green"/>
           <w:rtl/>
         </w:rPr>
-        <w:t xml:space="preserve">(ראשונות , עיקריות, </w:t>
-      </w:r>
-      <w:r>
-        <w:rPr>
-          <w:rFonts w:hint="cs"/>
-          <w:sz w:val="20"/>
-          <w:szCs w:val="20"/>
-          <w:highlight w:val="green"/>
-          <w:rtl/>
-        </w:rPr>
-        <w:t>קינוח, שתייה קלה ושתייה חריפה</w:t>
-      </w:r>
-      <w:r>
-        <w:rPr>
-          <w:rFonts w:hint="cs"/>
-          <w:sz w:val="20"/>
-          <w:szCs w:val="20"/>
-          <w:highlight w:val="green"/>
-          <w:rtl/>
-        </w:rPr>
-        <w:t xml:space="preserve">), המשתמש יבחר את אחת האופציות. לאחר מכן יבחר את הפריט הספיציפי שרוצה להזמין, ואז הצ'אט ישאל אותו כמות (1,2,3,..,10). לבסוף יישאל האם ההזמנה הסתיימה, אם לא תינתן אופציה להתחיל מההתחלה (כאשר מה שהוא כתב כרגע נשמר). לבסוף כשההזמנה תסתיים תישלח הודעת אישור למשתמש עם הכמות, פריטים ומחיר שהזמין והמשתמש יצטרך לאשר. לבסוף יתקבל הודעה של הזמנתך התקבלה. </w:t>
+        <w:t xml:space="preserve">(ראשונות , עיקריות, קינוח, שתייה קלה ושתייה חריפה), המשתמש יבחר את אחת האופציות. לאחר מכן יבחר את הפריט הספיציפי שרוצה להזמין, ואז הצ'אט ישאל אותו כמות (1,2,3,..,10). לבסוף יישאל האם ההזמנה הסתיימה, אם לא תינתן אופציה להתחיל מההתחלה (כאשר מה שהוא כתב כרגע נשמר). לבסוף כשההזמנה תסתיים תישלח הודעת אישור למשתמש עם הכמות, פריטים ומחיר שהזמין והמשתמש יצטרך לאשר. לבסוף יתקבל הודעה של הזמנתך התקבלה. </w:t>
       </w:r>
     </w:p>
     <w:p>
       <w:pPr>
-        <w:pStyle w:val="ListParagraph"/>
+        <w:pStyle w:val="a9"/>
         <w:numPr>
           <w:ilvl w:val="0"/>
           <w:numId w:val="2"/>
         </w:numPr>
         <w:jc w:val="both"/>
         <w:rPr>
-          <w:sz w:val="20"/>
-          <w:szCs w:val="20"/>
-          <w:highlight w:val="lightGray"/>
-        </w:rPr>
-      </w:pPr>
-      <w:r>
-        <w:rPr>
-          <w:rFonts w:hint="cs"/>
+          <w:b/>
+          <w:bCs/>
+          <w:sz w:val="20"/>
+          <w:szCs w:val="20"/>
+          <w:highlight w:val="lightGray"/>
+        </w:rPr>
+      </w:pPr>
+      <w:r>
+        <w:rPr>
+          <w:rFonts w:hint="cs"/>
+          <w:b/>
+          <w:bCs/>
           <w:sz w:val="20"/>
           <w:szCs w:val="20"/>
           <w:highlight w:val="lightGray"/>
@@ -768,6 +868,8 @@
       <w:r>
         <w:rPr>
           <w:rFonts w:hint="cs"/>
+          <w:b/>
+          <w:bCs/>
           <w:sz w:val="20"/>
           <w:szCs w:val="20"/>
           <w:highlight w:val="lightGray"/>
@@ -777,6 +879,8 @@
       </w:r>
       <w:r>
         <w:rPr>
+          <w:b/>
+          <w:bCs/>
           <w:sz w:val="20"/>
           <w:szCs w:val="20"/>
           <w:highlight w:val="lightGray"/>
@@ -787,6 +891,8 @@
       <w:r>
         <w:rPr>
           <w:rFonts w:hint="cs"/>
+          <w:b/>
+          <w:bCs/>
           <w:sz w:val="20"/>
           <w:szCs w:val="20"/>
           <w:highlight w:val="lightGray"/>
@@ -796,6 +902,8 @@
       </w:r>
       <w:r>
         <w:rPr>
+          <w:b/>
+          <w:bCs/>
           <w:sz w:val="20"/>
           <w:szCs w:val="20"/>
           <w:highlight w:val="lightGray"/>
@@ -805,6 +913,8 @@
       <w:r>
         <w:rPr>
           <w:rFonts w:hint="cs"/>
+          <w:b/>
+          <w:bCs/>
           <w:sz w:val="20"/>
           <w:szCs w:val="20"/>
           <w:highlight w:val="lightGray"/>
@@ -814,6 +924,8 @@
       </w:r>
       <w:r>
         <w:rPr>
+          <w:b/>
+          <w:bCs/>
           <w:sz w:val="20"/>
           <w:szCs w:val="20"/>
           <w:highlight w:val="lightGray"/>
@@ -823,6 +935,8 @@
       <w:r>
         <w:rPr>
           <w:rFonts w:hint="cs"/>
+          <w:b/>
+          <w:bCs/>
           <w:sz w:val="20"/>
           <w:szCs w:val="20"/>
           <w:highlight w:val="lightGray"/>
@@ -833,7 +947,7 @@
     </w:p>
     <w:p>
       <w:pPr>
-        <w:pStyle w:val="ListParagraph"/>
+        <w:pStyle w:val="a9"/>
         <w:numPr>
           <w:ilvl w:val="0"/>
           <w:numId w:val="2"/>
@@ -858,7 +972,7 @@
     </w:p>
     <w:p>
       <w:pPr>
-        <w:pStyle w:val="ListParagraph"/>
+        <w:pStyle w:val="a9"/>
         <w:numPr>
           <w:ilvl w:val="0"/>
           <w:numId w:val="2"/>
@@ -953,7 +1067,6 @@
       <w:pPr>
         <w:jc w:val="center"/>
         <w:rPr>
-          <w:rFonts w:hint="cs"/>
           <w:b/>
           <w:bCs/>
           <w:sz w:val="18"/>
@@ -988,7 +1101,7 @@
 </file>
 
 <file path=word/numbering.xml><?xml version="1.0" encoding="utf-8"?>
-<w:numbering xmlns:wpc="http://schemas.microsoft.com/office/word/2010/wordprocessingCanvas" xmlns:cx="http://schemas.microsoft.com/office/drawing/2014/chartex" xmlns:cx1="http://schemas.microsoft.com/office/drawing/2015/9/8/chartex" xmlns:cx2="http://schemas.microsoft.com/office/drawing/2015/10/21/chartex" xmlns:cx3="http://schemas.microsoft.com/office/drawing/2016/5/9/chartex" xmlns:cx4="http://schemas.microsoft.com/office/drawing/2016/5/10/chartex" xmlns:cx5="http://schemas.microsoft.com/office/drawing/2016/5/11/chartex" xmlns:cx6="http://schemas.microsoft.com/office/drawing/2016/5/12/chartex" xmlns:cx7="http://schemas.microsoft.com/office/drawing/2016/5/13/chartex" xmlns:cx8="http://schemas.microsoft.com/office/drawing/2016/5/14/chartex" xmlns:mc="http://schemas.openxmlformats.org/markup-compatibility/2006" xmlns:aink="http://schemas.microsoft.com/office/drawing/2016/ink" xmlns:am3d="http://schemas.microsoft.com/office/drawing/2017/model3d" xmlns:o="urn:schemas-microsoft-com:office:office" xmlns:oel="http://schemas.microsoft.com/office/2019/extlst" xmlns:r="http://schemas.openxmlformats.org/officeDocument/2006/relationships" xmlns:m="http://schemas.openxmlformats.org/officeDocument/2006/math" xmlns:v="urn:schemas-microsoft-com:vml" xmlns:wp14="http://schemas.microsoft.com/office/word/2010/wordprocessingDrawing" xmlns:wp="http://schemas.openxmlformats.org/drawingml/2006/wordprocessingDrawing" xmlns:w10="urn:schemas-microsoft-com:office:word" xmlns:w="http://schemas.openxmlformats.org/wordprocessingml/2006/main" xmlns:w14="http://schemas.microsoft.com/office/word/2010/wordml" xmlns:w15="http://schemas.microsoft.com/office/word/2012/wordml" xmlns:w16cex="http://schemas.microsoft.com/office/word/2018/wordml/cex" xmlns:w16cid="http://schemas.microsoft.com/office/word/2016/wordml/cid" xmlns:w16="http://schemas.microsoft.com/office/word/2018/wordml" xmlns:w16du="http://schemas.microsoft.com/office/word/2023/wordml/word16du" xmlns:w16sdtdh="http://schemas.microsoft.com/office/word/2020/wordml/sdtdatahash" xmlns:w16se="http://schemas.microsoft.com/office/word/2015/wordml/symex" xmlns:wpg="http://schemas.microsoft.com/office/word/2010/wordprocessingGroup" xmlns:wpi="http://schemas.microsoft.com/office/word/2010/wordprocessingInk" xmlns:wne="http://schemas.microsoft.com/office/word/2006/wordml" xmlns:wps="http://schemas.microsoft.com/office/word/2010/wordprocessingShape" mc:Ignorable="w14 w15 w16se w16cid w16 w16cex w16sdtdh w16du wp14">
+<w:numbering xmlns:wpc="http://schemas.microsoft.com/office/word/2010/wordprocessingCanvas" xmlns:cx="http://schemas.microsoft.com/office/drawing/2014/chartex" xmlns:mc="http://schemas.openxmlformats.org/markup-compatibility/2006" xmlns:o="urn:schemas-microsoft-com:office:office" xmlns:r="http://schemas.openxmlformats.org/officeDocument/2006/relationships" xmlns:m="http://schemas.openxmlformats.org/officeDocument/2006/math" xmlns:v="urn:schemas-microsoft-com:vml" xmlns:wp14="http://schemas.microsoft.com/office/word/2010/wordprocessingDrawing" xmlns:wp="http://schemas.openxmlformats.org/drawingml/2006/wordprocessingDrawing" xmlns:w10="urn:schemas-microsoft-com:office:word" xmlns:w="http://schemas.openxmlformats.org/wordprocessingml/2006/main" xmlns:w14="http://schemas.microsoft.com/office/word/2010/wordml" xmlns:w15="http://schemas.microsoft.com/office/word/2012/wordml" xmlns:w16se="http://schemas.microsoft.com/office/word/2015/wordml/symex" xmlns:wpg="http://schemas.microsoft.com/office/word/2010/wordprocessingGroup" xmlns:wpi="http://schemas.microsoft.com/office/word/2010/wordprocessingInk" xmlns:wne="http://schemas.microsoft.com/office/word/2006/wordml" xmlns:wps="http://schemas.microsoft.com/office/word/2010/wordprocessingShape" mc:Ignorable="w14 w15 w16se wp14">
   <w:abstractNum w:abstractNumId="0" w15:restartNumberingAfterBreak="0">
     <w:nsid w:val="36B50085"/>
     <w:multiLevelType w:val="multilevel"/>
@@ -1199,17 +1312,17 @@
       </w:pPr>
     </w:lvl>
   </w:abstractNum>
-  <w:num w:numId="1" w16cid:durableId="1721592757">
+  <w:num w:numId="1">
     <w:abstractNumId w:val="1"/>
   </w:num>
-  <w:num w:numId="2" w16cid:durableId="2128692660">
+  <w:num w:numId="2">
     <w:abstractNumId w:val="0"/>
   </w:num>
 </w:numbering>
 </file>
 
 <file path=word/styles.xml><?xml version="1.0" encoding="utf-8"?>
-<w:styles xmlns:mc="http://schemas.openxmlformats.org/markup-compatibility/2006" xmlns:r="http://schemas.openxmlformats.org/officeDocument/2006/relationships" xmlns:w="http://schemas.openxmlformats.org/wordprocessingml/2006/main" xmlns:w14="http://schemas.microsoft.com/office/word/2010/wordml" xmlns:w15="http://schemas.microsoft.com/office/word/2012/wordml" xmlns:w16cex="http://schemas.microsoft.com/office/word/2018/wordml/cex" xmlns:w16cid="http://schemas.microsoft.com/office/word/2016/wordml/cid" xmlns:w16="http://schemas.microsoft.com/office/word/2018/wordml" xmlns:w16du="http://schemas.microsoft.com/office/word/2023/wordml/word16du" xmlns:w16sdtdh="http://schemas.microsoft.com/office/word/2020/wordml/sdtdatahash" xmlns:w16se="http://schemas.microsoft.com/office/word/2015/wordml/symex" mc:Ignorable="w14 w15 w16se w16cid w16 w16cex w16sdtdh w16du">
+<w:styles xmlns:mc="http://schemas.openxmlformats.org/markup-compatibility/2006" xmlns:r="http://schemas.openxmlformats.org/officeDocument/2006/relationships" xmlns:w="http://schemas.openxmlformats.org/wordprocessingml/2006/main" xmlns:w14="http://schemas.microsoft.com/office/word/2010/wordml" xmlns:w15="http://schemas.microsoft.com/office/word/2012/wordml" xmlns:w16se="http://schemas.microsoft.com/office/word/2015/wordml/symex" mc:Ignorable="w14 w15 w16se">
   <w:docDefaults>
     <w:rPrDefault>
       <w:rPr>
@@ -1227,7 +1340,7 @@
       </w:pPr>
     </w:pPrDefault>
   </w:docDefaults>
-  <w:latentStyles w:defLockedState="0" w:defUIPriority="99" w:defSemiHidden="0" w:defUnhideWhenUsed="0" w:defQFormat="0" w:count="376">
+  <w:latentStyles w:defLockedState="0" w:defUIPriority="99" w:defSemiHidden="0" w:defUnhideWhenUsed="0" w:defQFormat="0" w:count="371">
     <w:lsdException w:name="Normal" w:uiPriority="0" w:qFormat="1"/>
     <w:lsdException w:name="heading 1" w:uiPriority="9" w:qFormat="1"/>
     <w:lsdException w:name="heading 2" w:semiHidden="1" w:uiPriority="9" w:unhideWhenUsed="1" w:qFormat="1"/>
@@ -1599,24 +1712,19 @@
     <w:lsdException w:name="List Table 5 Dark Accent 6" w:uiPriority="50"/>
     <w:lsdException w:name="List Table 6 Colorful Accent 6" w:uiPriority="51"/>
     <w:lsdException w:name="List Table 7 Colorful Accent 6" w:uiPriority="52"/>
-    <w:lsdException w:name="Mention" w:semiHidden="1" w:unhideWhenUsed="1"/>
-    <w:lsdException w:name="Smart Hyperlink" w:semiHidden="1" w:unhideWhenUsed="1"/>
-    <w:lsdException w:name="Hashtag" w:semiHidden="1" w:unhideWhenUsed="1"/>
-    <w:lsdException w:name="Unresolved Mention" w:semiHidden="1" w:unhideWhenUsed="1"/>
-    <w:lsdException w:name="Smart Link" w:semiHidden="1" w:unhideWhenUsed="1"/>
   </w:latentStyles>
-  <w:style w:type="paragraph" w:default="1" w:styleId="Normal">
+  <w:style w:type="paragraph" w:default="1" w:styleId="a">
     <w:name w:val="Normal"/>
     <w:qFormat/>
     <w:pPr>
       <w:bidi/>
     </w:pPr>
   </w:style>
-  <w:style w:type="paragraph" w:styleId="Heading1">
+  <w:style w:type="paragraph" w:styleId="1">
     <w:name w:val="heading 1"/>
-    <w:basedOn w:val="Normal"/>
-    <w:next w:val="Normal"/>
-    <w:link w:val="Heading1Char"/>
+    <w:basedOn w:val="a"/>
+    <w:next w:val="a"/>
+    <w:link w:val="10"/>
     <w:uiPriority w:val="9"/>
     <w:qFormat/>
     <w:rsid w:val="0069332B"/>
@@ -1633,11 +1741,11 @@
       <w:szCs w:val="40"/>
     </w:rPr>
   </w:style>
-  <w:style w:type="paragraph" w:styleId="Heading2">
+  <w:style w:type="paragraph" w:styleId="2">
     <w:name w:val="heading 2"/>
-    <w:basedOn w:val="Normal"/>
-    <w:next w:val="Normal"/>
-    <w:link w:val="Heading2Char"/>
+    <w:basedOn w:val="a"/>
+    <w:next w:val="a"/>
+    <w:link w:val="20"/>
     <w:uiPriority w:val="9"/>
     <w:semiHidden/>
     <w:unhideWhenUsed/>
@@ -1656,11 +1764,11 @@
       <w:szCs w:val="32"/>
     </w:rPr>
   </w:style>
-  <w:style w:type="paragraph" w:styleId="Heading3">
+  <w:style w:type="paragraph" w:styleId="3">
     <w:name w:val="heading 3"/>
-    <w:basedOn w:val="Normal"/>
-    <w:next w:val="Normal"/>
-    <w:link w:val="Heading3Char"/>
+    <w:basedOn w:val="a"/>
+    <w:next w:val="a"/>
+    <w:link w:val="30"/>
     <w:uiPriority w:val="9"/>
     <w:semiHidden/>
     <w:unhideWhenUsed/>
@@ -1679,11 +1787,11 @@
       <w:szCs w:val="28"/>
     </w:rPr>
   </w:style>
-  <w:style w:type="paragraph" w:styleId="Heading4">
+  <w:style w:type="paragraph" w:styleId="4">
     <w:name w:val="heading 4"/>
-    <w:basedOn w:val="Normal"/>
-    <w:next w:val="Normal"/>
-    <w:link w:val="Heading4Char"/>
+    <w:basedOn w:val="a"/>
+    <w:next w:val="a"/>
+    <w:link w:val="40"/>
     <w:uiPriority w:val="9"/>
     <w:semiHidden/>
     <w:unhideWhenUsed/>
@@ -1702,11 +1810,11 @@
       <w:color w:val="0F4761" w:themeColor="accent1" w:themeShade="BF"/>
     </w:rPr>
   </w:style>
-  <w:style w:type="paragraph" w:styleId="Heading5">
+  <w:style w:type="paragraph" w:styleId="5">
     <w:name w:val="heading 5"/>
-    <w:basedOn w:val="Normal"/>
-    <w:next w:val="Normal"/>
-    <w:link w:val="Heading5Char"/>
+    <w:basedOn w:val="a"/>
+    <w:next w:val="a"/>
+    <w:link w:val="50"/>
     <w:uiPriority w:val="9"/>
     <w:semiHidden/>
     <w:unhideWhenUsed/>
@@ -1723,11 +1831,11 @@
       <w:color w:val="0F4761" w:themeColor="accent1" w:themeShade="BF"/>
     </w:rPr>
   </w:style>
-  <w:style w:type="paragraph" w:styleId="Heading6">
+  <w:style w:type="paragraph" w:styleId="6">
     <w:name w:val="heading 6"/>
-    <w:basedOn w:val="Normal"/>
-    <w:next w:val="Normal"/>
-    <w:link w:val="Heading6Char"/>
+    <w:basedOn w:val="a"/>
+    <w:next w:val="a"/>
+    <w:link w:val="60"/>
     <w:uiPriority w:val="9"/>
     <w:semiHidden/>
     <w:unhideWhenUsed/>
@@ -1746,11 +1854,11 @@
       <w:color w:val="595959" w:themeColor="text1" w:themeTint="A6"/>
     </w:rPr>
   </w:style>
-  <w:style w:type="paragraph" w:styleId="Heading7">
+  <w:style w:type="paragraph" w:styleId="7">
     <w:name w:val="heading 7"/>
-    <w:basedOn w:val="Normal"/>
-    <w:next w:val="Normal"/>
-    <w:link w:val="Heading7Char"/>
+    <w:basedOn w:val="a"/>
+    <w:next w:val="a"/>
+    <w:link w:val="70"/>
     <w:uiPriority w:val="9"/>
     <w:semiHidden/>
     <w:unhideWhenUsed/>
@@ -1767,11 +1875,11 @@
       <w:color w:val="595959" w:themeColor="text1" w:themeTint="A6"/>
     </w:rPr>
   </w:style>
-  <w:style w:type="paragraph" w:styleId="Heading8">
+  <w:style w:type="paragraph" w:styleId="8">
     <w:name w:val="heading 8"/>
-    <w:basedOn w:val="Normal"/>
-    <w:next w:val="Normal"/>
-    <w:link w:val="Heading8Char"/>
+    <w:basedOn w:val="a"/>
+    <w:next w:val="a"/>
+    <w:link w:val="80"/>
     <w:uiPriority w:val="9"/>
     <w:semiHidden/>
     <w:unhideWhenUsed/>
@@ -1790,11 +1898,11 @@
       <w:color w:val="272727" w:themeColor="text1" w:themeTint="D8"/>
     </w:rPr>
   </w:style>
-  <w:style w:type="paragraph" w:styleId="Heading9">
+  <w:style w:type="paragraph" w:styleId="9">
     <w:name w:val="heading 9"/>
-    <w:basedOn w:val="Normal"/>
-    <w:next w:val="Normal"/>
-    <w:link w:val="Heading9Char"/>
+    <w:basedOn w:val="a"/>
+    <w:next w:val="a"/>
+    <w:link w:val="90"/>
     <w:uiPriority w:val="9"/>
     <w:semiHidden/>
     <w:unhideWhenUsed/>
@@ -1811,13 +1919,13 @@
       <w:color w:val="272727" w:themeColor="text1" w:themeTint="D8"/>
     </w:rPr>
   </w:style>
-  <w:style w:type="character" w:default="1" w:styleId="DefaultParagraphFont">
+  <w:style w:type="character" w:default="1" w:styleId="a0">
     <w:name w:val="Default Paragraph Font"/>
     <w:uiPriority w:val="1"/>
     <w:semiHidden/>
     <w:unhideWhenUsed/>
   </w:style>
-  <w:style w:type="table" w:default="1" w:styleId="TableNormal">
+  <w:style w:type="table" w:default="1" w:styleId="a1">
     <w:name w:val="Normal Table"/>
     <w:uiPriority w:val="99"/>
     <w:semiHidden/>
@@ -1832,16 +1940,16 @@
       </w:tblCellMar>
     </w:tblPr>
   </w:style>
-  <w:style w:type="numbering" w:default="1" w:styleId="NoList">
+  <w:style w:type="numbering" w:default="1" w:styleId="a2">
     <w:name w:val="No List"/>
     <w:uiPriority w:val="99"/>
     <w:semiHidden/>
     <w:unhideWhenUsed/>
   </w:style>
-  <w:style w:type="character" w:customStyle="1" w:styleId="Heading1Char">
-    <w:name w:val="Heading 1 Char"/>
-    <w:basedOn w:val="DefaultParagraphFont"/>
-    <w:link w:val="Heading1"/>
+  <w:style w:type="character" w:customStyle="1" w:styleId="10">
+    <w:name w:val="כותרת 1 תו"/>
+    <w:basedOn w:val="a0"/>
+    <w:link w:val="1"/>
     <w:uiPriority w:val="9"/>
     <w:rsid w:val="0069332B"/>
     <w:rPr>
@@ -1851,10 +1959,10 @@
       <w:szCs w:val="40"/>
     </w:rPr>
   </w:style>
-  <w:style w:type="character" w:customStyle="1" w:styleId="Heading2Char">
-    <w:name w:val="Heading 2 Char"/>
-    <w:basedOn w:val="DefaultParagraphFont"/>
-    <w:link w:val="Heading2"/>
+  <w:style w:type="character" w:customStyle="1" w:styleId="20">
+    <w:name w:val="כותרת 2 תו"/>
+    <w:basedOn w:val="a0"/>
+    <w:link w:val="2"/>
     <w:uiPriority w:val="9"/>
     <w:semiHidden/>
     <w:rsid w:val="0069332B"/>
@@ -1865,10 +1973,10 @@
       <w:szCs w:val="32"/>
     </w:rPr>
   </w:style>
-  <w:style w:type="character" w:customStyle="1" w:styleId="Heading3Char">
-    <w:name w:val="Heading 3 Char"/>
-    <w:basedOn w:val="DefaultParagraphFont"/>
-    <w:link w:val="Heading3"/>
+  <w:style w:type="character" w:customStyle="1" w:styleId="30">
+    <w:name w:val="כותרת 3 תו"/>
+    <w:basedOn w:val="a0"/>
+    <w:link w:val="3"/>
     <w:uiPriority w:val="9"/>
     <w:semiHidden/>
     <w:rsid w:val="0069332B"/>
@@ -1879,10 +1987,10 @@
       <w:szCs w:val="28"/>
     </w:rPr>
   </w:style>
-  <w:style w:type="character" w:customStyle="1" w:styleId="Heading4Char">
-    <w:name w:val="Heading 4 Char"/>
-    <w:basedOn w:val="DefaultParagraphFont"/>
-    <w:link w:val="Heading4"/>
+  <w:style w:type="character" w:customStyle="1" w:styleId="40">
+    <w:name w:val="כותרת 4 תו"/>
+    <w:basedOn w:val="a0"/>
+    <w:link w:val="4"/>
     <w:uiPriority w:val="9"/>
     <w:semiHidden/>
     <w:rsid w:val="0069332B"/>
@@ -1893,10 +2001,10 @@
       <w:color w:val="0F4761" w:themeColor="accent1" w:themeShade="BF"/>
     </w:rPr>
   </w:style>
-  <w:style w:type="character" w:customStyle="1" w:styleId="Heading5Char">
-    <w:name w:val="Heading 5 Char"/>
-    <w:basedOn w:val="DefaultParagraphFont"/>
-    <w:link w:val="Heading5"/>
+  <w:style w:type="character" w:customStyle="1" w:styleId="50">
+    <w:name w:val="כותרת 5 תו"/>
+    <w:basedOn w:val="a0"/>
+    <w:link w:val="5"/>
     <w:uiPriority w:val="9"/>
     <w:semiHidden/>
     <w:rsid w:val="0069332B"/>
@@ -1905,10 +2013,10 @@
       <w:color w:val="0F4761" w:themeColor="accent1" w:themeShade="BF"/>
     </w:rPr>
   </w:style>
-  <w:style w:type="character" w:customStyle="1" w:styleId="Heading6Char">
-    <w:name w:val="Heading 6 Char"/>
-    <w:basedOn w:val="DefaultParagraphFont"/>
-    <w:link w:val="Heading6"/>
+  <w:style w:type="character" w:customStyle="1" w:styleId="60">
+    <w:name w:val="כותרת 6 תו"/>
+    <w:basedOn w:val="a0"/>
+    <w:link w:val="6"/>
     <w:uiPriority w:val="9"/>
     <w:semiHidden/>
     <w:rsid w:val="0069332B"/>
@@ -1919,10 +2027,10 @@
       <w:color w:val="595959" w:themeColor="text1" w:themeTint="A6"/>
     </w:rPr>
   </w:style>
-  <w:style w:type="character" w:customStyle="1" w:styleId="Heading7Char">
-    <w:name w:val="Heading 7 Char"/>
-    <w:basedOn w:val="DefaultParagraphFont"/>
-    <w:link w:val="Heading7"/>
+  <w:style w:type="character" w:customStyle="1" w:styleId="70">
+    <w:name w:val="כותרת 7 תו"/>
+    <w:basedOn w:val="a0"/>
+    <w:link w:val="7"/>
     <w:uiPriority w:val="9"/>
     <w:semiHidden/>
     <w:rsid w:val="0069332B"/>
@@ -1931,10 +2039,10 @@
       <w:color w:val="595959" w:themeColor="text1" w:themeTint="A6"/>
     </w:rPr>
   </w:style>
-  <w:style w:type="character" w:customStyle="1" w:styleId="Heading8Char">
-    <w:name w:val="Heading 8 Char"/>
-    <w:basedOn w:val="DefaultParagraphFont"/>
-    <w:link w:val="Heading8"/>
+  <w:style w:type="character" w:customStyle="1" w:styleId="80">
+    <w:name w:val="כותרת 8 תו"/>
+    <w:basedOn w:val="a0"/>
+    <w:link w:val="8"/>
     <w:uiPriority w:val="9"/>
     <w:semiHidden/>
     <w:rsid w:val="0069332B"/>
@@ -1945,10 +2053,10 @@
       <w:color w:val="272727" w:themeColor="text1" w:themeTint="D8"/>
     </w:rPr>
   </w:style>
-  <w:style w:type="character" w:customStyle="1" w:styleId="Heading9Char">
-    <w:name w:val="Heading 9 Char"/>
-    <w:basedOn w:val="DefaultParagraphFont"/>
-    <w:link w:val="Heading9"/>
+  <w:style w:type="character" w:customStyle="1" w:styleId="90">
+    <w:name w:val="כותרת 9 תו"/>
+    <w:basedOn w:val="a0"/>
+    <w:link w:val="9"/>
     <w:uiPriority w:val="9"/>
     <w:semiHidden/>
     <w:rsid w:val="0069332B"/>
@@ -1957,11 +2065,11 @@
       <w:color w:val="272727" w:themeColor="text1" w:themeTint="D8"/>
     </w:rPr>
   </w:style>
-  <w:style w:type="paragraph" w:styleId="Title">
+  <w:style w:type="paragraph" w:styleId="a3">
     <w:name w:val="Title"/>
-    <w:basedOn w:val="Normal"/>
-    <w:next w:val="Normal"/>
-    <w:link w:val="TitleChar"/>
+    <w:basedOn w:val="a"/>
+    <w:next w:val="a"/>
+    <w:link w:val="a4"/>
     <w:uiPriority w:val="10"/>
     <w:qFormat/>
     <w:rsid w:val="0069332B"/>
@@ -1977,10 +2085,10 @@
       <w:szCs w:val="56"/>
     </w:rPr>
   </w:style>
-  <w:style w:type="character" w:customStyle="1" w:styleId="TitleChar">
-    <w:name w:val="Title Char"/>
-    <w:basedOn w:val="DefaultParagraphFont"/>
-    <w:link w:val="Title"/>
+  <w:style w:type="character" w:customStyle="1" w:styleId="a4">
+    <w:name w:val="כותרת טקסט תו"/>
+    <w:basedOn w:val="a0"/>
+    <w:link w:val="a3"/>
     <w:uiPriority w:val="10"/>
     <w:rsid w:val="0069332B"/>
     <w:rPr>
@@ -1991,11 +2099,11 @@
       <w:szCs w:val="56"/>
     </w:rPr>
   </w:style>
-  <w:style w:type="paragraph" w:styleId="Subtitle">
+  <w:style w:type="paragraph" w:styleId="a5">
     <w:name w:val="Subtitle"/>
-    <w:basedOn w:val="Normal"/>
-    <w:next w:val="Normal"/>
-    <w:link w:val="SubtitleChar"/>
+    <w:basedOn w:val="a"/>
+    <w:next w:val="a"/>
+    <w:link w:val="a6"/>
     <w:uiPriority w:val="11"/>
     <w:qFormat/>
     <w:rsid w:val="0069332B"/>
@@ -2012,10 +2120,10 @@
       <w:szCs w:val="28"/>
     </w:rPr>
   </w:style>
-  <w:style w:type="character" w:customStyle="1" w:styleId="SubtitleChar">
-    <w:name w:val="Subtitle Char"/>
-    <w:basedOn w:val="DefaultParagraphFont"/>
-    <w:link w:val="Subtitle"/>
+  <w:style w:type="character" w:customStyle="1" w:styleId="a6">
+    <w:name w:val="כותרת משנה תו"/>
+    <w:basedOn w:val="a0"/>
+    <w:link w:val="a5"/>
     <w:uiPriority w:val="11"/>
     <w:rsid w:val="0069332B"/>
     <w:rPr>
@@ -2026,11 +2134,11 @@
       <w:szCs w:val="28"/>
     </w:rPr>
   </w:style>
-  <w:style w:type="paragraph" w:styleId="Quote">
+  <w:style w:type="paragraph" w:styleId="a7">
     <w:name w:val="Quote"/>
-    <w:basedOn w:val="Normal"/>
-    <w:next w:val="Normal"/>
-    <w:link w:val="QuoteChar"/>
+    <w:basedOn w:val="a"/>
+    <w:next w:val="a"/>
+    <w:link w:val="a8"/>
     <w:uiPriority w:val="29"/>
     <w:qFormat/>
     <w:rsid w:val="0069332B"/>
@@ -2044,10 +2152,10 @@
       <w:color w:val="404040" w:themeColor="text1" w:themeTint="BF"/>
     </w:rPr>
   </w:style>
-  <w:style w:type="character" w:customStyle="1" w:styleId="QuoteChar">
-    <w:name w:val="Quote Char"/>
-    <w:basedOn w:val="DefaultParagraphFont"/>
-    <w:link w:val="Quote"/>
+  <w:style w:type="character" w:customStyle="1" w:styleId="a8">
+    <w:name w:val="ציטוט תו"/>
+    <w:basedOn w:val="a0"/>
+    <w:link w:val="a7"/>
     <w:uiPriority w:val="29"/>
     <w:rsid w:val="0069332B"/>
     <w:rPr>
@@ -2056,9 +2164,9 @@
       <w:color w:val="404040" w:themeColor="text1" w:themeTint="BF"/>
     </w:rPr>
   </w:style>
-  <w:style w:type="paragraph" w:styleId="ListParagraph">
+  <w:style w:type="paragraph" w:styleId="a9">
     <w:name w:val="List Paragraph"/>
-    <w:basedOn w:val="Normal"/>
+    <w:basedOn w:val="a"/>
     <w:uiPriority w:val="34"/>
     <w:qFormat/>
     <w:rsid w:val="0069332B"/>
@@ -2067,9 +2175,9 @@
       <w:contextualSpacing/>
     </w:pPr>
   </w:style>
-  <w:style w:type="character" w:styleId="IntenseEmphasis">
+  <w:style w:type="character" w:styleId="aa">
     <w:name w:val="Intense Emphasis"/>
-    <w:basedOn w:val="DefaultParagraphFont"/>
+    <w:basedOn w:val="a0"/>
     <w:uiPriority w:val="21"/>
     <w:qFormat/>
     <w:rsid w:val="0069332B"/>
@@ -2079,11 +2187,11 @@
       <w:color w:val="0F4761" w:themeColor="accent1" w:themeShade="BF"/>
     </w:rPr>
   </w:style>
-  <w:style w:type="paragraph" w:styleId="IntenseQuote">
+  <w:style w:type="paragraph" w:styleId="ab">
     <w:name w:val="Intense Quote"/>
-    <w:basedOn w:val="Normal"/>
-    <w:next w:val="Normal"/>
-    <w:link w:val="IntenseQuoteChar"/>
+    <w:basedOn w:val="a"/>
+    <w:next w:val="a"/>
+    <w:link w:val="ac"/>
     <w:uiPriority w:val="30"/>
     <w:qFormat/>
     <w:rsid w:val="0069332B"/>
@@ -2102,10 +2210,10 @@
       <w:color w:val="0F4761" w:themeColor="accent1" w:themeShade="BF"/>
     </w:rPr>
   </w:style>
-  <w:style w:type="character" w:customStyle="1" w:styleId="IntenseQuoteChar">
-    <w:name w:val="Intense Quote Char"/>
-    <w:basedOn w:val="DefaultParagraphFont"/>
-    <w:link w:val="IntenseQuote"/>
+  <w:style w:type="character" w:customStyle="1" w:styleId="ac">
+    <w:name w:val="ציטוט חזק תו"/>
+    <w:basedOn w:val="a0"/>
+    <w:link w:val="ab"/>
     <w:uiPriority w:val="30"/>
     <w:rsid w:val="0069332B"/>
     <w:rPr>
@@ -2114,9 +2222,9 @@
       <w:color w:val="0F4761" w:themeColor="accent1" w:themeShade="BF"/>
     </w:rPr>
   </w:style>
-  <w:style w:type="character" w:styleId="IntenseReference">
+  <w:style w:type="character" w:styleId="ad">
     <w:name w:val="Intense Reference"/>
-    <w:basedOn w:val="DefaultParagraphFont"/>
+    <w:basedOn w:val="a0"/>
     <w:uiPriority w:val="32"/>
     <w:qFormat/>
     <w:rsid w:val="0069332B"/>

</xml_diff>